<commit_message>
added bullet point list charcater option
</commit_message>
<xml_diff>
--- a/data/input/test.docx
+++ b/data/input/test.docx
@@ -77,7 +77,11 @@
     </w:p>
     <w:p>
       <w:pPr>
-        <w:pStyle w:val="bulletlist"/>
+        <w:pStyle w:val="gwny"/>
+        <w:numPr>
+          <w:ilvl w:val="0"/>
+          <w:numId w:val="4"/>
+        </w:numPr>
       </w:pPr>
       <w:r>
         <w:t>“Above which price would you not buy a product because you cannot afford it or do not think it is worth the money?”</w:t>
@@ -85,7 +89,11 @@
     </w:p>
     <w:p>
       <w:pPr>
-        <w:pStyle w:val="bulletlist"/>
+        <w:pStyle w:val="gwny"/>
+        <w:numPr>
+          <w:ilvl w:val="0"/>
+          <w:numId w:val="4"/>
+        </w:numPr>
       </w:pPr>
       <w:r>
         <w:t>“Below which price would you not buy the product because you would suspect its quality?”</w:t>
@@ -146,7 +154,11 @@
     </w:p>
     <w:p>
       <w:pPr>
-        <w:pStyle w:val="bulletlist"/>
+        <w:pStyle w:val="gwny"/>
+        <w:numPr>
+          <w:ilvl w:val="0"/>
+          <w:numId w:val="5"/>
+        </w:numPr>
       </w:pPr>
       <w:r>
         <w:t>“At what price would you consider this product so expensive that you would not consider buying it?”</w:t>
@@ -154,7 +166,11 @@
     </w:p>
     <w:p>
       <w:pPr>
-        <w:pStyle w:val="bulletlist"/>
+        <w:pStyle w:val="gwny"/>
+        <w:numPr>
+          <w:ilvl w:val="0"/>
+          <w:numId w:val="5"/>
+        </w:numPr>
       </w:pPr>
       <w:r>
         <w:t>“At what price would you consider this product so inexpensive that you would doubt its quality?”</w:t>
@@ -162,7 +178,11 @@
     </w:p>
     <w:p>
       <w:pPr>
-        <w:pStyle w:val="bulletlist"/>
+        <w:pStyle w:val="gwny"/>
+        <w:numPr>
+          <w:ilvl w:val="0"/>
+          <w:numId w:val="5"/>
+        </w:numPr>
       </w:pPr>
       <w:r>
         <w:t>“At what price would you consider the product to be becoming expensive, though not entirely out of question?”</w:t>
@@ -170,7 +190,11 @@
     </w:p>
     <w:p>
       <w:pPr>
-        <w:pStyle w:val="bulletlist"/>
+        <w:pStyle w:val="gwny"/>
+        <w:numPr>
+          <w:ilvl w:val="0"/>
+          <w:numId w:val="5"/>
+        </w:numPr>
       </w:pPr>
       <w:r>
         <w:t>“At what price would you consider the product a bargain – a great buy for the money?”</w:t>
@@ -178,7 +202,11 @@
     </w:p>
     <w:p>
       <w:pPr>
-        <w:pStyle w:val="bulletlist"/>
+        <w:pStyle w:val="gwny"/>
+        <w:numPr>
+          <w:ilvl w:val="0"/>
+          <w:numId w:val="5"/>
+        </w:numPr>
       </w:pPr>
       <w:r>
         <w:t>“What would you expect the market price to be without any discounts?”</w:t>
@@ -264,6 +292,119 @@
 <file path=word/numbering.xml><?xml version="1.0" encoding="utf-8"?>
 <w:numbering xmlns:wpc="http://schemas.microsoft.com/office/word/2010/wordprocessingCanvas" xmlns:cx="http://schemas.microsoft.com/office/drawing/2014/chartex" xmlns:cx1="http://schemas.microsoft.com/office/drawing/2015/9/8/chartex" xmlns:cx2="http://schemas.microsoft.com/office/drawing/2015/10/21/chartex" xmlns:cx3="http://schemas.microsoft.com/office/drawing/2016/5/9/chartex" xmlns:cx4="http://schemas.microsoft.com/office/drawing/2016/5/10/chartex" xmlns:cx5="http://schemas.microsoft.com/office/drawing/2016/5/11/chartex" xmlns:cx6="http://schemas.microsoft.com/office/drawing/2016/5/12/chartex" xmlns:cx7="http://schemas.microsoft.com/office/drawing/2016/5/13/chartex" xmlns:cx8="http://schemas.microsoft.com/office/drawing/2016/5/14/chartex" xmlns:mc="http://schemas.openxmlformats.org/markup-compatibility/2006" xmlns:aink="http://schemas.microsoft.com/office/drawing/2016/ink" xmlns:am3d="http://schemas.microsoft.com/office/drawing/2017/model3d" xmlns:o="urn:schemas-microsoft-com:office:office" xmlns:oel="http://schemas.microsoft.com/office/2019/extlst" xmlns:r="http://schemas.openxmlformats.org/officeDocument/2006/relationships" xmlns:m="http://schemas.openxmlformats.org/officeDocument/2006/math" xmlns:v="urn:schemas-microsoft-com:vml" xmlns:wp14="http://schemas.microsoft.com/office/word/2010/wordprocessingDrawing" xmlns:wp="http://schemas.openxmlformats.org/drawingml/2006/wordprocessingDrawing" xmlns:w10="urn:schemas-microsoft-com:office:word" xmlns:w="http://schemas.openxmlformats.org/wordprocessingml/2006/main" xmlns:w14="http://schemas.microsoft.com/office/word/2010/wordml" xmlns:w15="http://schemas.microsoft.com/office/word/2012/wordml" xmlns:w16cex="http://schemas.microsoft.com/office/word/2018/wordml/cex" xmlns:w16cid="http://schemas.microsoft.com/office/word/2016/wordml/cid" xmlns:w16="http://schemas.microsoft.com/office/word/2018/wordml" xmlns:w16du="http://schemas.microsoft.com/office/word/2023/wordml/word16du" xmlns:w16sdtdh="http://schemas.microsoft.com/office/word/2020/wordml/sdtdatahash" xmlns:w16sdtfl="http://schemas.microsoft.com/office/word/2024/wordml/sdtformatlock" xmlns:w16se="http://schemas.microsoft.com/office/word/2015/wordml/symex" xmlns:wpg="http://schemas.microsoft.com/office/word/2010/wordprocessingGroup" xmlns:wpi="http://schemas.microsoft.com/office/word/2010/wordprocessingInk" xmlns:wne="http://schemas.microsoft.com/office/word/2006/wordml" xmlns:wps="http://schemas.microsoft.com/office/word/2010/wordprocessingShape" mc:Ignorable="w14 w15 w16se w16cid w16 w16cex w16sdtdh w16sdtfl w16du wp14">
   <w:abstractNum w:abstractNumId="0" w15:restartNumberingAfterBreak="0">
+    <w:nsid w:val="09595B8D"/>
+    <w:multiLevelType w:val="hybridMultilevel"/>
+    <w:tmpl w:val="0F582008"/>
+    <w:lvl w:ilvl="0" w:tplc="04150001">
+      <w:start w:val="1"/>
+      <w:numFmt w:val="bullet"/>
+      <w:lvlText w:val=""/>
+      <w:lvlJc w:val="left"/>
+      <w:pPr>
+        <w:ind w:left="1428" w:hanging="360"/>
+      </w:pPr>
+      <w:rPr>
+        <w:rFonts w:ascii="Symbol" w:hAnsi="Symbol" w:hint="default"/>
+      </w:rPr>
+    </w:lvl>
+    <w:lvl w:ilvl="1" w:tplc="04150003" w:tentative="1">
+      <w:start w:val="1"/>
+      <w:numFmt w:val="bullet"/>
+      <w:lvlText w:val="o"/>
+      <w:lvlJc w:val="left"/>
+      <w:pPr>
+        <w:ind w:left="2148" w:hanging="360"/>
+      </w:pPr>
+      <w:rPr>
+        <w:rFonts w:ascii="Courier New" w:hAnsi="Courier New" w:cs="Courier New" w:hint="default"/>
+      </w:rPr>
+    </w:lvl>
+    <w:lvl w:ilvl="2" w:tplc="04150005" w:tentative="1">
+      <w:start w:val="1"/>
+      <w:numFmt w:val="bullet"/>
+      <w:lvlText w:val=""/>
+      <w:lvlJc w:val="left"/>
+      <w:pPr>
+        <w:ind w:left="2868" w:hanging="360"/>
+      </w:pPr>
+      <w:rPr>
+        <w:rFonts w:ascii="Wingdings" w:hAnsi="Wingdings" w:hint="default"/>
+      </w:rPr>
+    </w:lvl>
+    <w:lvl w:ilvl="3" w:tplc="04150001" w:tentative="1">
+      <w:start w:val="1"/>
+      <w:numFmt w:val="bullet"/>
+      <w:lvlText w:val=""/>
+      <w:lvlJc w:val="left"/>
+      <w:pPr>
+        <w:ind w:left="3588" w:hanging="360"/>
+      </w:pPr>
+      <w:rPr>
+        <w:rFonts w:ascii="Symbol" w:hAnsi="Symbol" w:hint="default"/>
+      </w:rPr>
+    </w:lvl>
+    <w:lvl w:ilvl="4" w:tplc="04150003" w:tentative="1">
+      <w:start w:val="1"/>
+      <w:numFmt w:val="bullet"/>
+      <w:lvlText w:val="o"/>
+      <w:lvlJc w:val="left"/>
+      <w:pPr>
+        <w:ind w:left="4308" w:hanging="360"/>
+      </w:pPr>
+      <w:rPr>
+        <w:rFonts w:ascii="Courier New" w:hAnsi="Courier New" w:cs="Courier New" w:hint="default"/>
+      </w:rPr>
+    </w:lvl>
+    <w:lvl w:ilvl="5" w:tplc="04150005" w:tentative="1">
+      <w:start w:val="1"/>
+      <w:numFmt w:val="bullet"/>
+      <w:lvlText w:val=""/>
+      <w:lvlJc w:val="left"/>
+      <w:pPr>
+        <w:ind w:left="5028" w:hanging="360"/>
+      </w:pPr>
+      <w:rPr>
+        <w:rFonts w:ascii="Wingdings" w:hAnsi="Wingdings" w:hint="default"/>
+      </w:rPr>
+    </w:lvl>
+    <w:lvl w:ilvl="6" w:tplc="04150001" w:tentative="1">
+      <w:start w:val="1"/>
+      <w:numFmt w:val="bullet"/>
+      <w:lvlText w:val=""/>
+      <w:lvlJc w:val="left"/>
+      <w:pPr>
+        <w:ind w:left="5748" w:hanging="360"/>
+      </w:pPr>
+      <w:rPr>
+        <w:rFonts w:ascii="Symbol" w:hAnsi="Symbol" w:hint="default"/>
+      </w:rPr>
+    </w:lvl>
+    <w:lvl w:ilvl="7" w:tplc="04150003" w:tentative="1">
+      <w:start w:val="1"/>
+      <w:numFmt w:val="bullet"/>
+      <w:lvlText w:val="o"/>
+      <w:lvlJc w:val="left"/>
+      <w:pPr>
+        <w:ind w:left="6468" w:hanging="360"/>
+      </w:pPr>
+      <w:rPr>
+        <w:rFonts w:ascii="Courier New" w:hAnsi="Courier New" w:cs="Courier New" w:hint="default"/>
+      </w:rPr>
+    </w:lvl>
+    <w:lvl w:ilvl="8" w:tplc="04150005" w:tentative="1">
+      <w:start w:val="1"/>
+      <w:numFmt w:val="bullet"/>
+      <w:lvlText w:val=""/>
+      <w:lvlJc w:val="left"/>
+      <w:pPr>
+        <w:ind w:left="7188" w:hanging="360"/>
+      </w:pPr>
+      <w:rPr>
+        <w:rFonts w:ascii="Wingdings" w:hAnsi="Wingdings" w:hint="default"/>
+      </w:rPr>
+    </w:lvl>
+  </w:abstractNum>
+  <w:abstractNum w:abstractNumId="1" w15:restartNumberingAfterBreak="0">
     <w:nsid w:val="35CE60A8"/>
     <w:multiLevelType w:val="multilevel"/>
     <w:tmpl w:val="8B76C442"/>
@@ -412,7 +553,7 @@
       </w:rPr>
     </w:lvl>
   </w:abstractNum>
-  <w:abstractNum w:abstractNumId="1" w15:restartNumberingAfterBreak="0">
+  <w:abstractNum w:abstractNumId="2" w15:restartNumberingAfterBreak="0">
     <w:nsid w:val="40A402A6"/>
     <w:multiLevelType w:val="hybridMultilevel"/>
     <w:tmpl w:val="099E5724"/>
@@ -526,7 +667,120 @@
       </w:rPr>
     </w:lvl>
   </w:abstractNum>
-  <w:abstractNum w:abstractNumId="2" w15:restartNumberingAfterBreak="0">
+  <w:abstractNum w:abstractNumId="3" w15:restartNumberingAfterBreak="0">
+    <w:nsid w:val="51475EEE"/>
+    <w:multiLevelType w:val="hybridMultilevel"/>
+    <w:tmpl w:val="15DC0924"/>
+    <w:lvl w:ilvl="0" w:tplc="04150001">
+      <w:start w:val="1"/>
+      <w:numFmt w:val="bullet"/>
+      <w:lvlText w:val=""/>
+      <w:lvlJc w:val="left"/>
+      <w:pPr>
+        <w:ind w:left="1428" w:hanging="360"/>
+      </w:pPr>
+      <w:rPr>
+        <w:rFonts w:ascii="Symbol" w:hAnsi="Symbol" w:hint="default"/>
+      </w:rPr>
+    </w:lvl>
+    <w:lvl w:ilvl="1" w:tplc="04150003" w:tentative="1">
+      <w:start w:val="1"/>
+      <w:numFmt w:val="bullet"/>
+      <w:lvlText w:val="o"/>
+      <w:lvlJc w:val="left"/>
+      <w:pPr>
+        <w:ind w:left="2148" w:hanging="360"/>
+      </w:pPr>
+      <w:rPr>
+        <w:rFonts w:ascii="Courier New" w:hAnsi="Courier New" w:cs="Courier New" w:hint="default"/>
+      </w:rPr>
+    </w:lvl>
+    <w:lvl w:ilvl="2" w:tplc="04150005" w:tentative="1">
+      <w:start w:val="1"/>
+      <w:numFmt w:val="bullet"/>
+      <w:lvlText w:val=""/>
+      <w:lvlJc w:val="left"/>
+      <w:pPr>
+        <w:ind w:left="2868" w:hanging="360"/>
+      </w:pPr>
+      <w:rPr>
+        <w:rFonts w:ascii="Wingdings" w:hAnsi="Wingdings" w:hint="default"/>
+      </w:rPr>
+    </w:lvl>
+    <w:lvl w:ilvl="3" w:tplc="04150001" w:tentative="1">
+      <w:start w:val="1"/>
+      <w:numFmt w:val="bullet"/>
+      <w:lvlText w:val=""/>
+      <w:lvlJc w:val="left"/>
+      <w:pPr>
+        <w:ind w:left="3588" w:hanging="360"/>
+      </w:pPr>
+      <w:rPr>
+        <w:rFonts w:ascii="Symbol" w:hAnsi="Symbol" w:hint="default"/>
+      </w:rPr>
+    </w:lvl>
+    <w:lvl w:ilvl="4" w:tplc="04150003" w:tentative="1">
+      <w:start w:val="1"/>
+      <w:numFmt w:val="bullet"/>
+      <w:lvlText w:val="o"/>
+      <w:lvlJc w:val="left"/>
+      <w:pPr>
+        <w:ind w:left="4308" w:hanging="360"/>
+      </w:pPr>
+      <w:rPr>
+        <w:rFonts w:ascii="Courier New" w:hAnsi="Courier New" w:cs="Courier New" w:hint="default"/>
+      </w:rPr>
+    </w:lvl>
+    <w:lvl w:ilvl="5" w:tplc="04150005" w:tentative="1">
+      <w:start w:val="1"/>
+      <w:numFmt w:val="bullet"/>
+      <w:lvlText w:val=""/>
+      <w:lvlJc w:val="left"/>
+      <w:pPr>
+        <w:ind w:left="5028" w:hanging="360"/>
+      </w:pPr>
+      <w:rPr>
+        <w:rFonts w:ascii="Wingdings" w:hAnsi="Wingdings" w:hint="default"/>
+      </w:rPr>
+    </w:lvl>
+    <w:lvl w:ilvl="6" w:tplc="04150001" w:tentative="1">
+      <w:start w:val="1"/>
+      <w:numFmt w:val="bullet"/>
+      <w:lvlText w:val=""/>
+      <w:lvlJc w:val="left"/>
+      <w:pPr>
+        <w:ind w:left="5748" w:hanging="360"/>
+      </w:pPr>
+      <w:rPr>
+        <w:rFonts w:ascii="Symbol" w:hAnsi="Symbol" w:hint="default"/>
+      </w:rPr>
+    </w:lvl>
+    <w:lvl w:ilvl="7" w:tplc="04150003" w:tentative="1">
+      <w:start w:val="1"/>
+      <w:numFmt w:val="bullet"/>
+      <w:lvlText w:val="o"/>
+      <w:lvlJc w:val="left"/>
+      <w:pPr>
+        <w:ind w:left="6468" w:hanging="360"/>
+      </w:pPr>
+      <w:rPr>
+        <w:rFonts w:ascii="Courier New" w:hAnsi="Courier New" w:cs="Courier New" w:hint="default"/>
+      </w:rPr>
+    </w:lvl>
+    <w:lvl w:ilvl="8" w:tplc="04150005" w:tentative="1">
+      <w:start w:val="1"/>
+      <w:numFmt w:val="bullet"/>
+      <w:lvlText w:val=""/>
+      <w:lvlJc w:val="left"/>
+      <w:pPr>
+        <w:ind w:left="7188" w:hanging="360"/>
+      </w:pPr>
+      <w:rPr>
+        <w:rFonts w:ascii="Wingdings" w:hAnsi="Wingdings" w:hint="default"/>
+      </w:rPr>
+    </w:lvl>
+  </w:abstractNum>
+  <w:abstractNum w:abstractNumId="4" w15:restartNumberingAfterBreak="0">
     <w:nsid w:val="5AEE1E4B"/>
     <w:multiLevelType w:val="multilevel"/>
     <w:tmpl w:val="BAD2AC48"/>
@@ -676,13 +930,19 @@
     </w:lvl>
   </w:abstractNum>
   <w:num w:numId="1" w16cid:durableId="1520582847">
+    <w:abstractNumId w:val="1"/>
+  </w:num>
+  <w:num w:numId="2" w16cid:durableId="1880242962">
+    <w:abstractNumId w:val="4"/>
+  </w:num>
+  <w:num w:numId="3" w16cid:durableId="1121651450">
+    <w:abstractNumId w:val="2"/>
+  </w:num>
+  <w:num w:numId="4" w16cid:durableId="1550259140">
     <w:abstractNumId w:val="0"/>
   </w:num>
-  <w:num w:numId="2" w16cid:durableId="1880242962">
-    <w:abstractNumId w:val="2"/>
-  </w:num>
-  <w:num w:numId="3" w16cid:durableId="1121651450">
-    <w:abstractNumId w:val="1"/>
+  <w:num w:numId="5" w16cid:durableId="442186450">
+    <w:abstractNumId w:val="3"/>
   </w:num>
 </w:numbering>
 </file>
@@ -1759,7 +2019,6 @@
     <w:name w:val="bullet_list"/>
     <w:basedOn w:val="gwny"/>
     <w:link w:val="bulletlistChar"/>
-    <w:qFormat/>
     <w:rsid w:val="00184C6D"/>
     <w:pPr>
       <w:numPr>

</xml_diff>